<commit_message>
Se modifico informacion del docente
</commit_message>
<xml_diff>
--- a/Portafolio - Jaen Carlo.docx
+++ b/Portafolio - Jaen Carlo.docx
@@ -1201,6 +1201,38 @@
                 <w:lang w:val="es-MX"/>
               </w:rPr>
             </w:pPr>
+            <w:proofErr w:type="gramStart"/>
+            <w:r>
+              <w:rPr>
+                <w:rFonts w:ascii="Times New Roman" w:hAnsi="Times New Roman"/>
+                <w:lang w:val="es-MX"/>
+              </w:rPr>
+              <w:t>2302.IF.CSTI</w:t>
+            </w:r>
+            <w:proofErr w:type="gramEnd"/>
+            <w:r>
+              <w:rPr>
+                <w:rFonts w:ascii="Times New Roman" w:hAnsi="Times New Roman"/>
+                <w:lang w:val="es-MX"/>
+              </w:rPr>
+              <w:t>2034.1.2022.CSTI0172 PRACTICA SUPERVISADA PARA EL</w:t>
+            </w:r>
+          </w:p>
+          <w:p>
+            <w:pPr>
+              <w:spacing w:line="360" w:lineRule="auto"/>
+              <w:rPr>
+                <w:rFonts w:ascii="Times New Roman" w:hAnsi="Times New Roman"/>
+                <w:lang w:val="es-MX"/>
+              </w:rPr>
+            </w:pPr>
+            <w:r>
+              <w:rPr>
+                <w:rFonts w:ascii="Times New Roman" w:hAnsi="Times New Roman"/>
+                <w:lang w:val="es-MX"/>
+              </w:rPr>
+              <w:t>PROGRAMA PROGRAMADOR(A) DE APLICACIONES INFORMATICAS</w:t>
+            </w:r>
           </w:p>
         </w:tc>
       </w:tr>
@@ -1243,6 +1275,13 @@
                 <w:lang w:val="es-MX"/>
               </w:rPr>
             </w:pPr>
+            <w:r>
+              <w:rPr>
+                <w:rFonts w:ascii="Times New Roman" w:hAnsi="Times New Roman"/>
+                <w:lang w:val="es-MX"/>
+              </w:rPr>
+              <w:t>Luis Alonso Bogantes Rodríguez</w:t>
+            </w:r>
           </w:p>
         </w:tc>
       </w:tr>
@@ -1285,6 +1324,13 @@
                 <w:lang w:val="es-MX"/>
               </w:rPr>
             </w:pPr>
+            <w:r>
+              <w:rPr>
+                <w:rFonts w:ascii="Times New Roman" w:hAnsi="Times New Roman"/>
+                <w:lang w:val="es-MX"/>
+              </w:rPr>
+              <w:t>8822-8492</w:t>
+            </w:r>
           </w:p>
         </w:tc>
       </w:tr>
@@ -1332,35 +1378,7 @@
                 <w:rFonts w:ascii="Times New Roman" w:hAnsi="Times New Roman"/>
                 <w:lang w:val="es-MX"/>
               </w:rPr>
-              <w:t>19</w:t>
-            </w:r>
-            <w:r>
-              <w:rPr>
-                <w:rFonts w:ascii="Times New Roman" w:hAnsi="Times New Roman"/>
-                <w:lang w:val="es-MX"/>
-              </w:rPr>
-              <w:t>-</w:t>
-            </w:r>
-            <w:r>
-              <w:rPr>
-                <w:rFonts w:ascii="Times New Roman" w:hAnsi="Times New Roman"/>
-                <w:lang w:val="es-MX"/>
-              </w:rPr>
-              <w:t>Septiembre</w:t>
-            </w:r>
-            <w:r>
-              <w:rPr>
-                <w:rFonts w:ascii="Times New Roman" w:hAnsi="Times New Roman"/>
-                <w:lang w:val="es-MX"/>
-              </w:rPr>
-              <w:t>-202</w:t>
-            </w:r>
-            <w:r>
-              <w:rPr>
-                <w:rFonts w:ascii="Times New Roman" w:hAnsi="Times New Roman"/>
-                <w:lang w:val="es-MX"/>
-              </w:rPr>
-              <w:t>3</w:t>
+              <w:t>2-Nov-23</w:t>
             </w:r>
           </w:p>
         </w:tc>
@@ -1409,35 +1427,7 @@
                 <w:rFonts w:ascii="Times New Roman" w:hAnsi="Times New Roman"/>
                 <w:lang w:val="es-MX"/>
               </w:rPr>
-              <w:t>18</w:t>
-            </w:r>
-            <w:r>
-              <w:rPr>
-                <w:rFonts w:ascii="Times New Roman" w:hAnsi="Times New Roman"/>
-                <w:lang w:val="es-MX"/>
-              </w:rPr>
-              <w:t>-</w:t>
-            </w:r>
-            <w:r>
-              <w:rPr>
-                <w:rFonts w:ascii="Times New Roman" w:hAnsi="Times New Roman"/>
-                <w:lang w:val="es-MX"/>
-              </w:rPr>
-              <w:t>Diciembre</w:t>
-            </w:r>
-            <w:r>
-              <w:rPr>
-                <w:rFonts w:ascii="Times New Roman" w:hAnsi="Times New Roman"/>
-                <w:lang w:val="es-MX"/>
-              </w:rPr>
-              <w:t>-202</w:t>
-            </w:r>
-            <w:r>
-              <w:rPr>
-                <w:rFonts w:ascii="Times New Roman" w:hAnsi="Times New Roman"/>
-                <w:lang w:val="es-MX"/>
-              </w:rPr>
-              <w:t>3</w:t>
+              <w:t>21-Feb-24</w:t>
             </w:r>
           </w:p>
         </w:tc>
@@ -2089,7 +2079,6 @@
           <w:szCs w:val="36"/>
           <w:lang w:val="es-MX"/>
         </w:rPr>
-        <w:lastRenderedPageBreak/>
         <w:t>INTRODUCCIÓN</w:t>
       </w:r>
     </w:p>
@@ -2983,6 +2972,1501 @@
     </w:p>
     <w:p>
       <w:pPr>
+        <w:spacing w:line="276" w:lineRule="auto"/>
+        <w:rPr>
+          <w:rFonts w:ascii="Times New Roman" w:hAnsi="Times New Roman"/>
+        </w:rPr>
+      </w:pPr>
+      <w:r>
+        <w:rPr>
+          <w:rFonts w:ascii="Times New Roman" w:hAnsi="Times New Roman"/>
+          <w:b/>
+        </w:rPr>
+        <w:t>Semana</w:t>
+      </w:r>
+      <w:r>
+        <w:rPr>
+          <w:rFonts w:ascii="Times New Roman" w:hAnsi="Times New Roman"/>
+        </w:rPr>
+        <w:t>: del 06/11/2023 al 10/11/2023</w:t>
+      </w:r>
+    </w:p>
+    <w:p>
+      <w:pPr>
+        <w:spacing w:line="276" w:lineRule="auto"/>
+        <w:rPr>
+          <w:rFonts w:ascii="Times New Roman" w:hAnsi="Times New Roman"/>
+        </w:rPr>
+      </w:pPr>
+    </w:p>
+    <w:tbl>
+      <w:tblPr>
+        <w:tblStyle w:val="Tablaconcuadrcula"/>
+        <w:tblW w:w="9498" w:type="dxa"/>
+        <w:tblLook w:val="04A0" w:firstRow="1" w:lastRow="0" w:firstColumn="1" w:lastColumn="0" w:noHBand="0" w:noVBand="1"/>
+      </w:tblPr>
+      <w:tblGrid>
+        <w:gridCol w:w="1176"/>
+        <w:gridCol w:w="9636"/>
+      </w:tblGrid>
+      <w:tr>
+        <w:tc>
+          <w:tcPr>
+            <w:tcW w:w="1576" w:type="dxa"/>
+            <w:tcBorders>
+              <w:top w:val="nil"/>
+              <w:left w:val="nil"/>
+              <w:bottom w:val="single" w:sz="4" w:space="0" w:color="auto"/>
+              <w:right w:val="single" w:sz="4" w:space="0" w:color="auto"/>
+            </w:tcBorders>
+          </w:tcPr>
+          <w:p>
+            <w:pPr>
+              <w:spacing w:line="276" w:lineRule="auto"/>
+              <w:jc w:val="both"/>
+              <w:rPr>
+                <w:rFonts w:ascii="Times New Roman" w:hAnsi="Times New Roman"/>
+                <w:b/>
+                <w:bCs/>
+              </w:rPr>
+            </w:pPr>
+          </w:p>
+        </w:tc>
+        <w:tc>
+          <w:tcPr>
+            <w:tcW w:w="7922" w:type="dxa"/>
+            <w:tcBorders>
+              <w:top w:val="single" w:sz="4" w:space="0" w:color="auto"/>
+              <w:left w:val="single" w:sz="4" w:space="0" w:color="auto"/>
+              <w:bottom w:val="single" w:sz="4" w:space="0" w:color="auto"/>
+              <w:right w:val="single" w:sz="4" w:space="0" w:color="auto"/>
+            </w:tcBorders>
+            <w:shd w:val="clear" w:color="auto" w:fill="EEECE1" w:themeFill="background2"/>
+          </w:tcPr>
+          <w:p>
+            <w:pPr>
+              <w:spacing w:line="276" w:lineRule="auto"/>
+              <w:jc w:val="center"/>
+              <w:rPr>
+                <w:rFonts w:ascii="Times New Roman" w:hAnsi="Times New Roman"/>
+                <w:b/>
+                <w:bCs/>
+              </w:rPr>
+            </w:pPr>
+            <w:r>
+              <w:rPr>
+                <w:rFonts w:ascii="Times New Roman" w:hAnsi="Times New Roman"/>
+                <w:b/>
+                <w:bCs/>
+              </w:rPr>
+              <w:t>Labores realizadas</w:t>
+            </w:r>
+          </w:p>
+        </w:tc>
+      </w:tr>
+      <w:tr>
+        <w:tc>
+          <w:tcPr>
+            <w:tcW w:w="1576" w:type="dxa"/>
+            <w:tcBorders>
+              <w:top w:val="single" w:sz="4" w:space="0" w:color="auto"/>
+              <w:left w:val="single" w:sz="4" w:space="0" w:color="auto"/>
+              <w:bottom w:val="single" w:sz="4" w:space="0" w:color="auto"/>
+              <w:right w:val="single" w:sz="4" w:space="0" w:color="auto"/>
+            </w:tcBorders>
+            <w:shd w:val="clear" w:color="auto" w:fill="EEECE1" w:themeFill="background2"/>
+            <w:vAlign w:val="center"/>
+          </w:tcPr>
+          <w:p>
+            <w:pPr>
+              <w:spacing w:line="276" w:lineRule="auto"/>
+              <w:rPr>
+                <w:rFonts w:ascii="Times New Roman" w:hAnsi="Times New Roman"/>
+              </w:rPr>
+            </w:pPr>
+            <w:r>
+              <w:rPr>
+                <w:rFonts w:ascii="Times New Roman" w:hAnsi="Times New Roman"/>
+              </w:rPr>
+              <w:t xml:space="preserve">Lunes </w:t>
+            </w:r>
+          </w:p>
+        </w:tc>
+        <w:tc>
+          <w:tcPr>
+            <w:tcW w:w="7922" w:type="dxa"/>
+            <w:tcBorders>
+              <w:top w:val="single" w:sz="4" w:space="0" w:color="auto"/>
+              <w:left w:val="single" w:sz="4" w:space="0" w:color="auto"/>
+            </w:tcBorders>
+          </w:tcPr>
+          <w:p>
+            <w:pPr>
+              <w:spacing w:line="276" w:lineRule="auto"/>
+              <w:rPr>
+                <w:rFonts w:asciiTheme="minorHAnsi" w:hAnsiTheme="minorHAnsi" w:cstheme="minorHAnsi"/>
+                <w:sz w:val="20"/>
+              </w:rPr>
+            </w:pPr>
+            <w:r>
+              <w:rPr>
+                <w:rFonts w:asciiTheme="minorHAnsi" w:hAnsiTheme="minorHAnsi" w:cstheme="minorHAnsi"/>
+                <w:sz w:val="20"/>
+              </w:rPr>
+              <w:t>Se me asigno realizar la lectura de un libro llamado “</w:t>
+            </w:r>
+            <w:proofErr w:type="spellStart"/>
+            <w:r>
+              <w:rPr>
+                <w:rFonts w:asciiTheme="minorHAnsi" w:hAnsiTheme="minorHAnsi" w:cstheme="minorHAnsi"/>
+                <w:sz w:val="20"/>
+              </w:rPr>
+              <w:t>Clean</w:t>
+            </w:r>
+            <w:proofErr w:type="spellEnd"/>
+            <w:r>
+              <w:rPr>
+                <w:rFonts w:asciiTheme="minorHAnsi" w:hAnsiTheme="minorHAnsi" w:cstheme="minorHAnsi"/>
+                <w:sz w:val="20"/>
+              </w:rPr>
+              <w:t xml:space="preserve"> </w:t>
+            </w:r>
+            <w:proofErr w:type="spellStart"/>
+            <w:r>
+              <w:rPr>
+                <w:rFonts w:asciiTheme="minorHAnsi" w:hAnsiTheme="minorHAnsi" w:cstheme="minorHAnsi"/>
+                <w:sz w:val="20"/>
+              </w:rPr>
+              <w:t>code</w:t>
+            </w:r>
+            <w:proofErr w:type="spellEnd"/>
+            <w:r>
+              <w:rPr>
+                <w:rFonts w:asciiTheme="minorHAnsi" w:hAnsiTheme="minorHAnsi" w:cstheme="minorHAnsi"/>
+                <w:sz w:val="20"/>
+              </w:rPr>
+              <w:t xml:space="preserve">” el cual lo deje en la página 52. </w:t>
+            </w:r>
+          </w:p>
+          <w:p>
+            <w:pPr>
+              <w:spacing w:line="276" w:lineRule="auto"/>
+              <w:rPr>
+                <w:rFonts w:asciiTheme="minorHAnsi" w:hAnsiTheme="minorHAnsi" w:cstheme="minorHAnsi"/>
+                <w:sz w:val="20"/>
+              </w:rPr>
+            </w:pPr>
+            <w:r>
+              <w:rPr>
+                <w:noProof/>
+                <w:lang w:val="en-US" w:eastAsia="en-US"/>
+              </w:rPr>
+              <w:drawing>
+                <wp:inline distT="0" distB="0" distL="0" distR="0" wp14:anchorId="6DA13B88" wp14:editId="5D75C990">
+                  <wp:extent cx="5972810" cy="3357880"/>
+                  <wp:effectExtent l="0" t="0" r="8890" b="0"/>
+                  <wp:docPr id="5" name="Imagen 5"/>
+                  <wp:cNvGraphicFramePr>
+                    <a:graphicFrameLocks xmlns:a="http://schemas.openxmlformats.org/drawingml/2006/main" noChangeAspect="1"/>
+                  </wp:cNvGraphicFramePr>
+                  <a:graphic xmlns:a="http://schemas.openxmlformats.org/drawingml/2006/main">
+                    <a:graphicData uri="http://schemas.openxmlformats.org/drawingml/2006/picture">
+                      <pic:pic xmlns:pic="http://schemas.openxmlformats.org/drawingml/2006/picture">
+                        <pic:nvPicPr>
+                          <pic:cNvPr id="1" name=""/>
+                          <pic:cNvPicPr/>
+                        </pic:nvPicPr>
+                        <pic:blipFill>
+                          <a:blip r:embed="rId15"/>
+                          <a:stretch>
+                            <a:fillRect/>
+                          </a:stretch>
+                        </pic:blipFill>
+                        <pic:spPr>
+                          <a:xfrm>
+                            <a:off x="0" y="0"/>
+                            <a:ext cx="5972810" cy="3357880"/>
+                          </a:xfrm>
+                          <a:prstGeom prst="rect">
+                            <a:avLst/>
+                          </a:prstGeom>
+                        </pic:spPr>
+                      </pic:pic>
+                    </a:graphicData>
+                  </a:graphic>
+                </wp:inline>
+              </w:drawing>
+            </w:r>
+          </w:p>
+          <w:p>
+            <w:pPr>
+              <w:spacing w:line="276" w:lineRule="auto"/>
+              <w:rPr>
+                <w:rFonts w:asciiTheme="minorHAnsi" w:hAnsiTheme="minorHAnsi" w:cstheme="minorHAnsi"/>
+                <w:sz w:val="20"/>
+              </w:rPr>
+            </w:pPr>
+          </w:p>
+          <w:p>
+            <w:pPr>
+              <w:spacing w:line="276" w:lineRule="auto"/>
+              <w:rPr>
+                <w:rFonts w:asciiTheme="minorHAnsi" w:hAnsiTheme="minorHAnsi" w:cstheme="minorHAnsi"/>
+                <w:sz w:val="20"/>
+              </w:rPr>
+            </w:pPr>
+            <w:r>
+              <w:rPr>
+                <w:rFonts w:asciiTheme="minorHAnsi" w:hAnsiTheme="minorHAnsi" w:cstheme="minorHAnsi"/>
+                <w:sz w:val="20"/>
+              </w:rPr>
+              <w:t>También empecé un pequeño curso de Angular en YouTube.</w:t>
+            </w:r>
+          </w:p>
+          <w:p>
+            <w:pPr>
+              <w:spacing w:line="276" w:lineRule="auto"/>
+              <w:rPr>
+                <w:rFonts w:asciiTheme="minorHAnsi" w:hAnsiTheme="minorHAnsi" w:cstheme="minorHAnsi"/>
+                <w:sz w:val="20"/>
+              </w:rPr>
+            </w:pPr>
+            <w:r>
+              <w:rPr>
+                <w:noProof/>
+                <w:lang w:val="en-US" w:eastAsia="en-US"/>
+              </w:rPr>
+              <w:lastRenderedPageBreak/>
+              <w:drawing>
+                <wp:inline distT="0" distB="0" distL="0" distR="0" wp14:anchorId="6E5D2FE9" wp14:editId="0803F070">
+                  <wp:extent cx="5972810" cy="3357880"/>
+                  <wp:effectExtent l="0" t="0" r="8890" b="0"/>
+                  <wp:docPr id="6" name="Imagen 6"/>
+                  <wp:cNvGraphicFramePr>
+                    <a:graphicFrameLocks xmlns:a="http://schemas.openxmlformats.org/drawingml/2006/main" noChangeAspect="1"/>
+                  </wp:cNvGraphicFramePr>
+                  <a:graphic xmlns:a="http://schemas.openxmlformats.org/drawingml/2006/main">
+                    <a:graphicData uri="http://schemas.openxmlformats.org/drawingml/2006/picture">
+                      <pic:pic xmlns:pic="http://schemas.openxmlformats.org/drawingml/2006/picture">
+                        <pic:nvPicPr>
+                          <pic:cNvPr id="1" name=""/>
+                          <pic:cNvPicPr/>
+                        </pic:nvPicPr>
+                        <pic:blipFill>
+                          <a:blip r:embed="rId16"/>
+                          <a:stretch>
+                            <a:fillRect/>
+                          </a:stretch>
+                        </pic:blipFill>
+                        <pic:spPr>
+                          <a:xfrm>
+                            <a:off x="0" y="0"/>
+                            <a:ext cx="5972810" cy="3357880"/>
+                          </a:xfrm>
+                          <a:prstGeom prst="rect">
+                            <a:avLst/>
+                          </a:prstGeom>
+                        </pic:spPr>
+                      </pic:pic>
+                    </a:graphicData>
+                  </a:graphic>
+                </wp:inline>
+              </w:drawing>
+            </w:r>
+            <w:r>
+              <w:rPr>
+                <w:rFonts w:asciiTheme="minorHAnsi" w:hAnsiTheme="minorHAnsi" w:cstheme="minorHAnsi"/>
+                <w:sz w:val="20"/>
+              </w:rPr>
+              <w:t xml:space="preserve"> </w:t>
+            </w:r>
+          </w:p>
+        </w:tc>
+      </w:tr>
+      <w:tr>
+        <w:tc>
+          <w:tcPr>
+            <w:tcW w:w="1576" w:type="dxa"/>
+            <w:tcBorders>
+              <w:top w:val="single" w:sz="4" w:space="0" w:color="auto"/>
+            </w:tcBorders>
+            <w:shd w:val="clear" w:color="auto" w:fill="EEECE1" w:themeFill="background2"/>
+            <w:vAlign w:val="center"/>
+          </w:tcPr>
+          <w:p>
+            <w:pPr>
+              <w:spacing w:line="276" w:lineRule="auto"/>
+              <w:rPr>
+                <w:rFonts w:ascii="Times New Roman" w:hAnsi="Times New Roman"/>
+              </w:rPr>
+            </w:pPr>
+            <w:r>
+              <w:rPr>
+                <w:rFonts w:ascii="Times New Roman" w:hAnsi="Times New Roman"/>
+              </w:rPr>
+              <w:lastRenderedPageBreak/>
+              <w:t>Martes</w:t>
+            </w:r>
+          </w:p>
+        </w:tc>
+        <w:tc>
+          <w:tcPr>
+            <w:tcW w:w="7922" w:type="dxa"/>
+          </w:tcPr>
+          <w:p>
+            <w:pPr>
+              <w:spacing w:line="276" w:lineRule="auto"/>
+              <w:rPr>
+                <w:rFonts w:asciiTheme="minorHAnsi" w:hAnsiTheme="minorHAnsi" w:cstheme="minorHAnsi"/>
+                <w:sz w:val="20"/>
+              </w:rPr>
+            </w:pPr>
+          </w:p>
+        </w:tc>
+      </w:tr>
+      <w:tr>
+        <w:tc>
+          <w:tcPr>
+            <w:tcW w:w="1576" w:type="dxa"/>
+            <w:shd w:val="clear" w:color="auto" w:fill="EEECE1" w:themeFill="background2"/>
+            <w:vAlign w:val="center"/>
+          </w:tcPr>
+          <w:p>
+            <w:pPr>
+              <w:spacing w:line="276" w:lineRule="auto"/>
+              <w:rPr>
+                <w:rFonts w:ascii="Times New Roman" w:hAnsi="Times New Roman"/>
+              </w:rPr>
+            </w:pPr>
+            <w:r>
+              <w:rPr>
+                <w:rFonts w:ascii="Times New Roman" w:hAnsi="Times New Roman"/>
+              </w:rPr>
+              <w:t>Miércoles</w:t>
+            </w:r>
+          </w:p>
+        </w:tc>
+        <w:tc>
+          <w:tcPr>
+            <w:tcW w:w="7922" w:type="dxa"/>
+          </w:tcPr>
+          <w:p>
+            <w:pPr>
+              <w:spacing w:line="276" w:lineRule="auto"/>
+              <w:rPr>
+                <w:rFonts w:asciiTheme="minorHAnsi" w:hAnsiTheme="minorHAnsi" w:cstheme="minorHAnsi"/>
+                <w:sz w:val="20"/>
+              </w:rPr>
+            </w:pPr>
+          </w:p>
+        </w:tc>
+      </w:tr>
+      <w:tr>
+        <w:tc>
+          <w:tcPr>
+            <w:tcW w:w="1576" w:type="dxa"/>
+            <w:shd w:val="clear" w:color="auto" w:fill="EEECE1" w:themeFill="background2"/>
+            <w:vAlign w:val="center"/>
+          </w:tcPr>
+          <w:p>
+            <w:pPr>
+              <w:spacing w:line="276" w:lineRule="auto"/>
+              <w:rPr>
+                <w:rFonts w:ascii="Times New Roman" w:hAnsi="Times New Roman"/>
+              </w:rPr>
+            </w:pPr>
+            <w:r>
+              <w:rPr>
+                <w:rFonts w:ascii="Times New Roman" w:hAnsi="Times New Roman"/>
+              </w:rPr>
+              <w:t xml:space="preserve">Jueves </w:t>
+            </w:r>
+          </w:p>
+        </w:tc>
+        <w:tc>
+          <w:tcPr>
+            <w:tcW w:w="7922" w:type="dxa"/>
+          </w:tcPr>
+          <w:p>
+            <w:pPr>
+              <w:spacing w:line="276" w:lineRule="auto"/>
+              <w:rPr>
+                <w:rFonts w:asciiTheme="minorHAnsi" w:hAnsiTheme="minorHAnsi" w:cstheme="minorHAnsi"/>
+                <w:sz w:val="20"/>
+              </w:rPr>
+            </w:pPr>
+            <w:r>
+              <w:rPr>
+                <w:rFonts w:asciiTheme="minorHAnsi" w:hAnsiTheme="minorHAnsi" w:cstheme="minorHAnsi"/>
+                <w:sz w:val="20"/>
+              </w:rPr>
+              <w:t xml:space="preserve">.  </w:t>
+            </w:r>
+          </w:p>
+          <w:p>
+            <w:pPr>
+              <w:spacing w:line="276" w:lineRule="auto"/>
+              <w:rPr>
+                <w:rFonts w:asciiTheme="minorHAnsi" w:hAnsiTheme="minorHAnsi" w:cstheme="minorHAnsi"/>
+                <w:sz w:val="20"/>
+              </w:rPr>
+            </w:pPr>
+          </w:p>
+        </w:tc>
+      </w:tr>
+      <w:tr>
+        <w:tc>
+          <w:tcPr>
+            <w:tcW w:w="1576" w:type="dxa"/>
+            <w:shd w:val="clear" w:color="auto" w:fill="EEECE1" w:themeFill="background2"/>
+            <w:vAlign w:val="center"/>
+          </w:tcPr>
+          <w:p>
+            <w:pPr>
+              <w:spacing w:line="276" w:lineRule="auto"/>
+              <w:rPr>
+                <w:rFonts w:ascii="Times New Roman" w:hAnsi="Times New Roman"/>
+              </w:rPr>
+            </w:pPr>
+            <w:r>
+              <w:rPr>
+                <w:rFonts w:ascii="Times New Roman" w:hAnsi="Times New Roman"/>
+              </w:rPr>
+              <w:t xml:space="preserve">Viernes </w:t>
+            </w:r>
+          </w:p>
+        </w:tc>
+        <w:tc>
+          <w:tcPr>
+            <w:tcW w:w="7922" w:type="dxa"/>
+          </w:tcPr>
+          <w:p>
+            <w:pPr>
+              <w:spacing w:line="276" w:lineRule="auto"/>
+              <w:rPr>
+                <w:rFonts w:asciiTheme="minorHAnsi" w:hAnsiTheme="minorHAnsi" w:cstheme="minorHAnsi"/>
+                <w:sz w:val="20"/>
+              </w:rPr>
+            </w:pPr>
+          </w:p>
+        </w:tc>
+      </w:tr>
+    </w:tbl>
+    <w:p>
+      <w:pPr>
+        <w:spacing w:line="276" w:lineRule="auto"/>
+        <w:jc w:val="both"/>
+        <w:rPr>
+          <w:rFonts w:ascii="Times New Roman" w:hAnsi="Times New Roman"/>
+        </w:rPr>
+      </w:pPr>
+    </w:p>
+    <w:p>
+      <w:pPr>
+        <w:tabs>
+          <w:tab w:val="left" w:pos="1455"/>
+          <w:tab w:val="left" w:pos="1515"/>
+        </w:tabs>
+        <w:spacing w:line="276" w:lineRule="auto"/>
+        <w:rPr>
+          <w:rFonts w:ascii="Times New Roman" w:hAnsi="Times New Roman"/>
+        </w:rPr>
+      </w:pPr>
+      <w:r>
+        <w:rPr>
+          <w:rFonts w:ascii="Times New Roman" w:hAnsi="Times New Roman"/>
+          <w:b/>
+        </w:rPr>
+        <w:t>Semana</w:t>
+      </w:r>
+      <w:r>
+        <w:rPr>
+          <w:rFonts w:ascii="Times New Roman" w:hAnsi="Times New Roman"/>
+        </w:rPr>
+        <w:t>: 13/11/2023 al 17/11/2023</w:t>
+      </w:r>
+    </w:p>
+    <w:p>
+      <w:pPr>
+        <w:spacing w:line="276" w:lineRule="auto"/>
+        <w:rPr>
+          <w:rFonts w:ascii="Times New Roman" w:hAnsi="Times New Roman"/>
+        </w:rPr>
+      </w:pPr>
+    </w:p>
+    <w:tbl>
+      <w:tblPr>
+        <w:tblStyle w:val="Tablaconcuadrcula"/>
+        <w:tblW w:w="9498" w:type="dxa"/>
+        <w:tblLook w:val="04A0" w:firstRow="1" w:lastRow="0" w:firstColumn="1" w:lastColumn="0" w:noHBand="0" w:noVBand="1"/>
+      </w:tblPr>
+      <w:tblGrid>
+        <w:gridCol w:w="1576"/>
+        <w:gridCol w:w="7922"/>
+      </w:tblGrid>
+      <w:tr>
+        <w:tc>
+          <w:tcPr>
+            <w:tcW w:w="1576" w:type="dxa"/>
+            <w:tcBorders>
+              <w:top w:val="nil"/>
+              <w:left w:val="nil"/>
+              <w:bottom w:val="single" w:sz="4" w:space="0" w:color="auto"/>
+              <w:right w:val="single" w:sz="4" w:space="0" w:color="auto"/>
+            </w:tcBorders>
+          </w:tcPr>
+          <w:p>
+            <w:pPr>
+              <w:spacing w:line="276" w:lineRule="auto"/>
+              <w:jc w:val="both"/>
+              <w:rPr>
+                <w:rFonts w:ascii="Times New Roman" w:hAnsi="Times New Roman"/>
+                <w:b/>
+                <w:bCs/>
+              </w:rPr>
+            </w:pPr>
+          </w:p>
+        </w:tc>
+        <w:tc>
+          <w:tcPr>
+            <w:tcW w:w="7922" w:type="dxa"/>
+            <w:tcBorders>
+              <w:top w:val="single" w:sz="4" w:space="0" w:color="auto"/>
+              <w:left w:val="single" w:sz="4" w:space="0" w:color="auto"/>
+              <w:bottom w:val="single" w:sz="4" w:space="0" w:color="auto"/>
+              <w:right w:val="single" w:sz="4" w:space="0" w:color="auto"/>
+            </w:tcBorders>
+            <w:shd w:val="clear" w:color="auto" w:fill="EEECE1" w:themeFill="background2"/>
+          </w:tcPr>
+          <w:p>
+            <w:pPr>
+              <w:spacing w:line="276" w:lineRule="auto"/>
+              <w:jc w:val="center"/>
+              <w:rPr>
+                <w:rFonts w:ascii="Times New Roman" w:hAnsi="Times New Roman"/>
+                <w:b/>
+                <w:bCs/>
+              </w:rPr>
+            </w:pPr>
+            <w:r>
+              <w:rPr>
+                <w:rFonts w:ascii="Times New Roman" w:hAnsi="Times New Roman"/>
+                <w:b/>
+                <w:bCs/>
+              </w:rPr>
+              <w:t>Labores realizadas</w:t>
+            </w:r>
+          </w:p>
+        </w:tc>
+      </w:tr>
+      <w:tr>
+        <w:tc>
+          <w:tcPr>
+            <w:tcW w:w="1576" w:type="dxa"/>
+            <w:tcBorders>
+              <w:top w:val="single" w:sz="4" w:space="0" w:color="auto"/>
+              <w:left w:val="single" w:sz="4" w:space="0" w:color="auto"/>
+              <w:bottom w:val="single" w:sz="4" w:space="0" w:color="auto"/>
+              <w:right w:val="single" w:sz="4" w:space="0" w:color="auto"/>
+            </w:tcBorders>
+            <w:shd w:val="clear" w:color="auto" w:fill="EEECE1" w:themeFill="background2"/>
+            <w:vAlign w:val="center"/>
+          </w:tcPr>
+          <w:p>
+            <w:pPr>
+              <w:spacing w:line="276" w:lineRule="auto"/>
+              <w:rPr>
+                <w:rFonts w:ascii="Times New Roman" w:hAnsi="Times New Roman"/>
+              </w:rPr>
+            </w:pPr>
+            <w:r>
+              <w:rPr>
+                <w:rFonts w:ascii="Times New Roman" w:hAnsi="Times New Roman"/>
+              </w:rPr>
+              <w:t xml:space="preserve">Lunes </w:t>
+            </w:r>
+          </w:p>
+        </w:tc>
+        <w:tc>
+          <w:tcPr>
+            <w:tcW w:w="7922" w:type="dxa"/>
+            <w:tcBorders>
+              <w:top w:val="single" w:sz="4" w:space="0" w:color="auto"/>
+              <w:left w:val="single" w:sz="4" w:space="0" w:color="auto"/>
+            </w:tcBorders>
+          </w:tcPr>
+          <w:p>
+            <w:pPr>
+              <w:spacing w:line="276" w:lineRule="auto"/>
+              <w:rPr>
+                <w:rFonts w:asciiTheme="minorHAnsi" w:hAnsiTheme="minorHAnsi" w:cstheme="minorHAnsi"/>
+                <w:sz w:val="20"/>
+              </w:rPr>
+            </w:pPr>
+          </w:p>
+        </w:tc>
+      </w:tr>
+      <w:tr>
+        <w:tc>
+          <w:tcPr>
+            <w:tcW w:w="1576" w:type="dxa"/>
+            <w:tcBorders>
+              <w:top w:val="single" w:sz="4" w:space="0" w:color="auto"/>
+            </w:tcBorders>
+            <w:shd w:val="clear" w:color="auto" w:fill="EEECE1" w:themeFill="background2"/>
+            <w:vAlign w:val="center"/>
+          </w:tcPr>
+          <w:p>
+            <w:pPr>
+              <w:spacing w:line="276" w:lineRule="auto"/>
+              <w:rPr>
+                <w:rFonts w:ascii="Times New Roman" w:hAnsi="Times New Roman"/>
+              </w:rPr>
+            </w:pPr>
+            <w:r>
+              <w:rPr>
+                <w:rFonts w:ascii="Times New Roman" w:hAnsi="Times New Roman"/>
+              </w:rPr>
+              <w:t>Martes</w:t>
+            </w:r>
+          </w:p>
+        </w:tc>
+        <w:tc>
+          <w:tcPr>
+            <w:tcW w:w="7922" w:type="dxa"/>
+          </w:tcPr>
+          <w:p>
+            <w:pPr>
+              <w:spacing w:line="276" w:lineRule="auto"/>
+              <w:rPr>
+                <w:rFonts w:asciiTheme="minorHAnsi" w:hAnsiTheme="minorHAnsi" w:cstheme="minorHAnsi"/>
+                <w:sz w:val="20"/>
+              </w:rPr>
+            </w:pPr>
+          </w:p>
+        </w:tc>
+      </w:tr>
+      <w:tr>
+        <w:tc>
+          <w:tcPr>
+            <w:tcW w:w="1576" w:type="dxa"/>
+            <w:shd w:val="clear" w:color="auto" w:fill="EEECE1" w:themeFill="background2"/>
+            <w:vAlign w:val="center"/>
+          </w:tcPr>
+          <w:p>
+            <w:pPr>
+              <w:spacing w:line="276" w:lineRule="auto"/>
+              <w:rPr>
+                <w:rFonts w:ascii="Times New Roman" w:hAnsi="Times New Roman"/>
+              </w:rPr>
+            </w:pPr>
+            <w:r>
+              <w:rPr>
+                <w:rFonts w:ascii="Times New Roman" w:hAnsi="Times New Roman"/>
+              </w:rPr>
+              <w:t>Miércoles</w:t>
+            </w:r>
+          </w:p>
+        </w:tc>
+        <w:tc>
+          <w:tcPr>
+            <w:tcW w:w="7922" w:type="dxa"/>
+          </w:tcPr>
+          <w:p>
+            <w:pPr>
+              <w:spacing w:line="276" w:lineRule="auto"/>
+              <w:rPr>
+                <w:rFonts w:asciiTheme="minorHAnsi" w:hAnsiTheme="minorHAnsi" w:cstheme="minorHAnsi"/>
+                <w:sz w:val="20"/>
+              </w:rPr>
+            </w:pPr>
+          </w:p>
+        </w:tc>
+      </w:tr>
+      <w:tr>
+        <w:tc>
+          <w:tcPr>
+            <w:tcW w:w="1576" w:type="dxa"/>
+            <w:shd w:val="clear" w:color="auto" w:fill="EEECE1" w:themeFill="background2"/>
+            <w:vAlign w:val="center"/>
+          </w:tcPr>
+          <w:p>
+            <w:pPr>
+              <w:spacing w:line="276" w:lineRule="auto"/>
+              <w:rPr>
+                <w:rFonts w:ascii="Times New Roman" w:hAnsi="Times New Roman"/>
+              </w:rPr>
+            </w:pPr>
+            <w:r>
+              <w:rPr>
+                <w:rFonts w:ascii="Times New Roman" w:hAnsi="Times New Roman"/>
+              </w:rPr>
+              <w:t xml:space="preserve">Jueves </w:t>
+            </w:r>
+          </w:p>
+        </w:tc>
+        <w:tc>
+          <w:tcPr>
+            <w:tcW w:w="7922" w:type="dxa"/>
+          </w:tcPr>
+          <w:p>
+            <w:pPr>
+              <w:spacing w:line="276" w:lineRule="auto"/>
+              <w:rPr>
+                <w:rFonts w:asciiTheme="minorHAnsi" w:hAnsiTheme="minorHAnsi" w:cstheme="minorHAnsi"/>
+                <w:sz w:val="20"/>
+              </w:rPr>
+            </w:pPr>
+            <w:r>
+              <w:rPr>
+                <w:rFonts w:asciiTheme="minorHAnsi" w:hAnsiTheme="minorHAnsi" w:cstheme="minorHAnsi"/>
+                <w:sz w:val="20"/>
+              </w:rPr>
+              <w:t xml:space="preserve">.  </w:t>
+            </w:r>
+          </w:p>
+          <w:p>
+            <w:pPr>
+              <w:spacing w:line="276" w:lineRule="auto"/>
+              <w:rPr>
+                <w:rFonts w:asciiTheme="minorHAnsi" w:hAnsiTheme="minorHAnsi" w:cstheme="minorHAnsi"/>
+                <w:sz w:val="20"/>
+              </w:rPr>
+            </w:pPr>
+          </w:p>
+        </w:tc>
+      </w:tr>
+      <w:tr>
+        <w:tc>
+          <w:tcPr>
+            <w:tcW w:w="1576" w:type="dxa"/>
+            <w:shd w:val="clear" w:color="auto" w:fill="EEECE1" w:themeFill="background2"/>
+            <w:vAlign w:val="center"/>
+          </w:tcPr>
+          <w:p>
+            <w:pPr>
+              <w:spacing w:line="276" w:lineRule="auto"/>
+              <w:rPr>
+                <w:rFonts w:ascii="Times New Roman" w:hAnsi="Times New Roman"/>
+              </w:rPr>
+            </w:pPr>
+            <w:r>
+              <w:rPr>
+                <w:rFonts w:ascii="Times New Roman" w:hAnsi="Times New Roman"/>
+              </w:rPr>
+              <w:t xml:space="preserve">Viernes </w:t>
+            </w:r>
+          </w:p>
+        </w:tc>
+        <w:tc>
+          <w:tcPr>
+            <w:tcW w:w="7922" w:type="dxa"/>
+          </w:tcPr>
+          <w:p>
+            <w:pPr>
+              <w:spacing w:line="276" w:lineRule="auto"/>
+              <w:rPr>
+                <w:rFonts w:asciiTheme="minorHAnsi" w:hAnsiTheme="minorHAnsi" w:cstheme="minorHAnsi"/>
+                <w:sz w:val="20"/>
+              </w:rPr>
+            </w:pPr>
+          </w:p>
+        </w:tc>
+      </w:tr>
+    </w:tbl>
+    <w:p>
+      <w:pPr>
+        <w:spacing w:line="276" w:lineRule="auto"/>
+        <w:jc w:val="both"/>
+        <w:rPr>
+          <w:rFonts w:ascii="Times New Roman" w:hAnsi="Times New Roman"/>
+        </w:rPr>
+      </w:pPr>
+    </w:p>
+    <w:p>
+      <w:pPr>
+        <w:spacing w:line="276" w:lineRule="auto"/>
+        <w:jc w:val="both"/>
+        <w:rPr>
+          <w:rFonts w:ascii="Times New Roman" w:hAnsi="Times New Roman"/>
+        </w:rPr>
+      </w:pPr>
+    </w:p>
+    <w:p>
+      <w:pPr>
+        <w:spacing w:line="276" w:lineRule="auto"/>
+        <w:jc w:val="both"/>
+        <w:rPr>
+          <w:rFonts w:ascii="Times New Roman" w:hAnsi="Times New Roman"/>
+        </w:rPr>
+      </w:pPr>
+    </w:p>
+    <w:p>
+      <w:pPr>
+        <w:spacing w:line="276" w:lineRule="auto"/>
+        <w:jc w:val="both"/>
+        <w:rPr>
+          <w:rFonts w:ascii="Times New Roman" w:hAnsi="Times New Roman"/>
+        </w:rPr>
+      </w:pPr>
+    </w:p>
+    <w:p>
+      <w:pPr>
+        <w:spacing w:line="276" w:lineRule="auto"/>
+        <w:jc w:val="both"/>
+        <w:rPr>
+          <w:rFonts w:ascii="Times New Roman" w:hAnsi="Times New Roman"/>
+        </w:rPr>
+      </w:pPr>
+    </w:p>
+    <w:p>
+      <w:pPr>
+        <w:spacing w:line="276" w:lineRule="auto"/>
+        <w:rPr>
+          <w:rFonts w:ascii="Times New Roman" w:hAnsi="Times New Roman"/>
+        </w:rPr>
+      </w:pPr>
+      <w:r>
+        <w:rPr>
+          <w:rFonts w:ascii="Times New Roman" w:hAnsi="Times New Roman"/>
+          <w:b/>
+        </w:rPr>
+        <w:t>Semana</w:t>
+      </w:r>
+      <w:r>
+        <w:rPr>
+          <w:rFonts w:ascii="Times New Roman" w:hAnsi="Times New Roman"/>
+        </w:rPr>
+        <w:t>: 20/11/2023 al 24/11/2023</w:t>
+      </w:r>
+    </w:p>
+    <w:p>
+      <w:pPr>
+        <w:spacing w:line="276" w:lineRule="auto"/>
+        <w:rPr>
+          <w:rFonts w:ascii="Times New Roman" w:hAnsi="Times New Roman"/>
+        </w:rPr>
+      </w:pPr>
+    </w:p>
+    <w:tbl>
+      <w:tblPr>
+        <w:tblStyle w:val="Tablaconcuadrcula"/>
+        <w:tblW w:w="9498" w:type="dxa"/>
+        <w:tblLook w:val="04A0" w:firstRow="1" w:lastRow="0" w:firstColumn="1" w:lastColumn="0" w:noHBand="0" w:noVBand="1"/>
+      </w:tblPr>
+      <w:tblGrid>
+        <w:gridCol w:w="1576"/>
+        <w:gridCol w:w="7922"/>
+      </w:tblGrid>
+      <w:tr>
+        <w:tc>
+          <w:tcPr>
+            <w:tcW w:w="1576" w:type="dxa"/>
+            <w:tcBorders>
+              <w:top w:val="nil"/>
+              <w:left w:val="nil"/>
+              <w:bottom w:val="single" w:sz="4" w:space="0" w:color="auto"/>
+              <w:right w:val="single" w:sz="4" w:space="0" w:color="auto"/>
+            </w:tcBorders>
+          </w:tcPr>
+          <w:p>
+            <w:pPr>
+              <w:spacing w:line="276" w:lineRule="auto"/>
+              <w:jc w:val="both"/>
+              <w:rPr>
+                <w:rFonts w:ascii="Times New Roman" w:hAnsi="Times New Roman"/>
+                <w:b/>
+                <w:bCs/>
+              </w:rPr>
+            </w:pPr>
+          </w:p>
+        </w:tc>
+        <w:tc>
+          <w:tcPr>
+            <w:tcW w:w="7922" w:type="dxa"/>
+            <w:tcBorders>
+              <w:top w:val="single" w:sz="4" w:space="0" w:color="auto"/>
+              <w:left w:val="single" w:sz="4" w:space="0" w:color="auto"/>
+              <w:bottom w:val="single" w:sz="4" w:space="0" w:color="auto"/>
+              <w:right w:val="single" w:sz="4" w:space="0" w:color="auto"/>
+            </w:tcBorders>
+            <w:shd w:val="clear" w:color="auto" w:fill="EEECE1" w:themeFill="background2"/>
+          </w:tcPr>
+          <w:p>
+            <w:pPr>
+              <w:spacing w:line="276" w:lineRule="auto"/>
+              <w:jc w:val="center"/>
+              <w:rPr>
+                <w:rFonts w:ascii="Times New Roman" w:hAnsi="Times New Roman"/>
+                <w:b/>
+                <w:bCs/>
+              </w:rPr>
+            </w:pPr>
+            <w:r>
+              <w:rPr>
+                <w:rFonts w:ascii="Times New Roman" w:hAnsi="Times New Roman"/>
+                <w:b/>
+                <w:bCs/>
+              </w:rPr>
+              <w:t>Labores realizadas</w:t>
+            </w:r>
+          </w:p>
+        </w:tc>
+      </w:tr>
+      <w:tr>
+        <w:tc>
+          <w:tcPr>
+            <w:tcW w:w="1576" w:type="dxa"/>
+            <w:tcBorders>
+              <w:top w:val="single" w:sz="4" w:space="0" w:color="auto"/>
+              <w:left w:val="single" w:sz="4" w:space="0" w:color="auto"/>
+              <w:bottom w:val="single" w:sz="4" w:space="0" w:color="auto"/>
+              <w:right w:val="single" w:sz="4" w:space="0" w:color="auto"/>
+            </w:tcBorders>
+            <w:shd w:val="clear" w:color="auto" w:fill="EEECE1" w:themeFill="background2"/>
+            <w:vAlign w:val="center"/>
+          </w:tcPr>
+          <w:p>
+            <w:pPr>
+              <w:spacing w:line="276" w:lineRule="auto"/>
+              <w:rPr>
+                <w:rFonts w:ascii="Times New Roman" w:hAnsi="Times New Roman"/>
+              </w:rPr>
+            </w:pPr>
+            <w:r>
+              <w:rPr>
+                <w:rFonts w:ascii="Times New Roman" w:hAnsi="Times New Roman"/>
+              </w:rPr>
+              <w:t xml:space="preserve">Lunes </w:t>
+            </w:r>
+          </w:p>
+        </w:tc>
+        <w:tc>
+          <w:tcPr>
+            <w:tcW w:w="7922" w:type="dxa"/>
+            <w:tcBorders>
+              <w:top w:val="single" w:sz="4" w:space="0" w:color="auto"/>
+              <w:left w:val="single" w:sz="4" w:space="0" w:color="auto"/>
+            </w:tcBorders>
+          </w:tcPr>
+          <w:p>
+            <w:pPr>
+              <w:spacing w:line="276" w:lineRule="auto"/>
+              <w:rPr>
+                <w:rFonts w:asciiTheme="minorHAnsi" w:hAnsiTheme="minorHAnsi" w:cstheme="minorHAnsi"/>
+                <w:sz w:val="20"/>
+              </w:rPr>
+            </w:pPr>
+          </w:p>
+        </w:tc>
+      </w:tr>
+      <w:tr>
+        <w:tc>
+          <w:tcPr>
+            <w:tcW w:w="1576" w:type="dxa"/>
+            <w:tcBorders>
+              <w:top w:val="single" w:sz="4" w:space="0" w:color="auto"/>
+            </w:tcBorders>
+            <w:shd w:val="clear" w:color="auto" w:fill="EEECE1" w:themeFill="background2"/>
+            <w:vAlign w:val="center"/>
+          </w:tcPr>
+          <w:p>
+            <w:pPr>
+              <w:spacing w:line="276" w:lineRule="auto"/>
+              <w:rPr>
+                <w:rFonts w:ascii="Times New Roman" w:hAnsi="Times New Roman"/>
+              </w:rPr>
+            </w:pPr>
+            <w:r>
+              <w:rPr>
+                <w:rFonts w:ascii="Times New Roman" w:hAnsi="Times New Roman"/>
+              </w:rPr>
+              <w:t>Martes</w:t>
+            </w:r>
+          </w:p>
+        </w:tc>
+        <w:tc>
+          <w:tcPr>
+            <w:tcW w:w="7922" w:type="dxa"/>
+          </w:tcPr>
+          <w:p>
+            <w:pPr>
+              <w:spacing w:line="276" w:lineRule="auto"/>
+              <w:rPr>
+                <w:rFonts w:asciiTheme="minorHAnsi" w:hAnsiTheme="minorHAnsi" w:cstheme="minorHAnsi"/>
+                <w:sz w:val="20"/>
+              </w:rPr>
+            </w:pPr>
+          </w:p>
+        </w:tc>
+      </w:tr>
+      <w:tr>
+        <w:tc>
+          <w:tcPr>
+            <w:tcW w:w="1576" w:type="dxa"/>
+            <w:shd w:val="clear" w:color="auto" w:fill="EEECE1" w:themeFill="background2"/>
+            <w:vAlign w:val="center"/>
+          </w:tcPr>
+          <w:p>
+            <w:pPr>
+              <w:spacing w:line="276" w:lineRule="auto"/>
+              <w:rPr>
+                <w:rFonts w:ascii="Times New Roman" w:hAnsi="Times New Roman"/>
+              </w:rPr>
+            </w:pPr>
+            <w:r>
+              <w:rPr>
+                <w:rFonts w:ascii="Times New Roman" w:hAnsi="Times New Roman"/>
+              </w:rPr>
+              <w:lastRenderedPageBreak/>
+              <w:t>Miércoles</w:t>
+            </w:r>
+          </w:p>
+        </w:tc>
+        <w:tc>
+          <w:tcPr>
+            <w:tcW w:w="7922" w:type="dxa"/>
+          </w:tcPr>
+          <w:p>
+            <w:pPr>
+              <w:spacing w:line="276" w:lineRule="auto"/>
+              <w:rPr>
+                <w:rFonts w:asciiTheme="minorHAnsi" w:hAnsiTheme="minorHAnsi" w:cstheme="minorHAnsi"/>
+                <w:sz w:val="20"/>
+              </w:rPr>
+            </w:pPr>
+          </w:p>
+        </w:tc>
+      </w:tr>
+      <w:tr>
+        <w:tc>
+          <w:tcPr>
+            <w:tcW w:w="1576" w:type="dxa"/>
+            <w:shd w:val="clear" w:color="auto" w:fill="EEECE1" w:themeFill="background2"/>
+            <w:vAlign w:val="center"/>
+          </w:tcPr>
+          <w:p>
+            <w:pPr>
+              <w:spacing w:line="276" w:lineRule="auto"/>
+              <w:rPr>
+                <w:rFonts w:ascii="Times New Roman" w:hAnsi="Times New Roman"/>
+              </w:rPr>
+            </w:pPr>
+            <w:r>
+              <w:rPr>
+                <w:rFonts w:ascii="Times New Roman" w:hAnsi="Times New Roman"/>
+              </w:rPr>
+              <w:t xml:space="preserve">Jueves </w:t>
+            </w:r>
+          </w:p>
+        </w:tc>
+        <w:tc>
+          <w:tcPr>
+            <w:tcW w:w="7922" w:type="dxa"/>
+          </w:tcPr>
+          <w:p>
+            <w:pPr>
+              <w:spacing w:line="276" w:lineRule="auto"/>
+              <w:rPr>
+                <w:rFonts w:asciiTheme="minorHAnsi" w:hAnsiTheme="minorHAnsi" w:cstheme="minorHAnsi"/>
+                <w:sz w:val="20"/>
+              </w:rPr>
+            </w:pPr>
+            <w:r>
+              <w:rPr>
+                <w:rFonts w:asciiTheme="minorHAnsi" w:hAnsiTheme="minorHAnsi" w:cstheme="minorHAnsi"/>
+                <w:sz w:val="20"/>
+              </w:rPr>
+              <w:t xml:space="preserve">.  </w:t>
+            </w:r>
+          </w:p>
+          <w:p>
+            <w:pPr>
+              <w:spacing w:line="276" w:lineRule="auto"/>
+              <w:rPr>
+                <w:rFonts w:asciiTheme="minorHAnsi" w:hAnsiTheme="minorHAnsi" w:cstheme="minorHAnsi"/>
+                <w:sz w:val="20"/>
+              </w:rPr>
+            </w:pPr>
+          </w:p>
+        </w:tc>
+      </w:tr>
+      <w:tr>
+        <w:tc>
+          <w:tcPr>
+            <w:tcW w:w="1576" w:type="dxa"/>
+            <w:shd w:val="clear" w:color="auto" w:fill="EEECE1" w:themeFill="background2"/>
+            <w:vAlign w:val="center"/>
+          </w:tcPr>
+          <w:p>
+            <w:pPr>
+              <w:spacing w:line="276" w:lineRule="auto"/>
+              <w:rPr>
+                <w:rFonts w:ascii="Times New Roman" w:hAnsi="Times New Roman"/>
+              </w:rPr>
+            </w:pPr>
+            <w:r>
+              <w:rPr>
+                <w:rFonts w:ascii="Times New Roman" w:hAnsi="Times New Roman"/>
+              </w:rPr>
+              <w:t xml:space="preserve">Viernes </w:t>
+            </w:r>
+          </w:p>
+        </w:tc>
+        <w:tc>
+          <w:tcPr>
+            <w:tcW w:w="7922" w:type="dxa"/>
+          </w:tcPr>
+          <w:p>
+            <w:pPr>
+              <w:spacing w:line="276" w:lineRule="auto"/>
+              <w:rPr>
+                <w:rFonts w:asciiTheme="minorHAnsi" w:hAnsiTheme="minorHAnsi" w:cstheme="minorHAnsi"/>
+                <w:sz w:val="20"/>
+              </w:rPr>
+            </w:pPr>
+          </w:p>
+        </w:tc>
+      </w:tr>
+    </w:tbl>
+    <w:p>
+      <w:pPr>
+        <w:spacing w:line="276" w:lineRule="auto"/>
+        <w:jc w:val="both"/>
+        <w:rPr>
+          <w:rFonts w:ascii="Times New Roman" w:hAnsi="Times New Roman"/>
+        </w:rPr>
+      </w:pPr>
+    </w:p>
+    <w:p>
+      <w:pPr>
+        <w:spacing w:line="276" w:lineRule="auto"/>
+        <w:rPr>
+          <w:rFonts w:ascii="Times New Roman" w:hAnsi="Times New Roman"/>
+        </w:rPr>
+      </w:pPr>
+      <w:r>
+        <w:rPr>
+          <w:rFonts w:ascii="Times New Roman" w:hAnsi="Times New Roman"/>
+          <w:b/>
+        </w:rPr>
+        <w:t>Semana</w:t>
+      </w:r>
+      <w:r>
+        <w:rPr>
+          <w:rFonts w:ascii="Times New Roman" w:hAnsi="Times New Roman"/>
+        </w:rPr>
+        <w:t>: 27/11/2023 al 30/11/2023</w:t>
+      </w:r>
+    </w:p>
+    <w:p>
+      <w:pPr>
+        <w:spacing w:line="276" w:lineRule="auto"/>
+        <w:rPr>
+          <w:rFonts w:ascii="Times New Roman" w:hAnsi="Times New Roman"/>
+        </w:rPr>
+      </w:pPr>
+    </w:p>
+    <w:tbl>
+      <w:tblPr>
+        <w:tblStyle w:val="Tablaconcuadrcula"/>
+        <w:tblW w:w="9498" w:type="dxa"/>
+        <w:tblLook w:val="04A0" w:firstRow="1" w:lastRow="0" w:firstColumn="1" w:lastColumn="0" w:noHBand="0" w:noVBand="1"/>
+      </w:tblPr>
+      <w:tblGrid>
+        <w:gridCol w:w="1576"/>
+        <w:gridCol w:w="7922"/>
+      </w:tblGrid>
+      <w:tr>
+        <w:tc>
+          <w:tcPr>
+            <w:tcW w:w="1576" w:type="dxa"/>
+            <w:tcBorders>
+              <w:top w:val="nil"/>
+              <w:left w:val="nil"/>
+              <w:bottom w:val="single" w:sz="4" w:space="0" w:color="auto"/>
+              <w:right w:val="single" w:sz="4" w:space="0" w:color="auto"/>
+            </w:tcBorders>
+          </w:tcPr>
+          <w:p>
+            <w:pPr>
+              <w:spacing w:line="276" w:lineRule="auto"/>
+              <w:jc w:val="both"/>
+              <w:rPr>
+                <w:rFonts w:ascii="Times New Roman" w:hAnsi="Times New Roman"/>
+                <w:b/>
+                <w:bCs/>
+              </w:rPr>
+            </w:pPr>
+          </w:p>
+        </w:tc>
+        <w:tc>
+          <w:tcPr>
+            <w:tcW w:w="7922" w:type="dxa"/>
+            <w:tcBorders>
+              <w:top w:val="single" w:sz="4" w:space="0" w:color="auto"/>
+              <w:left w:val="single" w:sz="4" w:space="0" w:color="auto"/>
+              <w:bottom w:val="single" w:sz="4" w:space="0" w:color="auto"/>
+              <w:right w:val="single" w:sz="4" w:space="0" w:color="auto"/>
+            </w:tcBorders>
+            <w:shd w:val="clear" w:color="auto" w:fill="EEECE1" w:themeFill="background2"/>
+          </w:tcPr>
+          <w:p>
+            <w:pPr>
+              <w:spacing w:line="276" w:lineRule="auto"/>
+              <w:jc w:val="center"/>
+              <w:rPr>
+                <w:rFonts w:ascii="Times New Roman" w:hAnsi="Times New Roman"/>
+                <w:b/>
+                <w:bCs/>
+              </w:rPr>
+            </w:pPr>
+            <w:r>
+              <w:rPr>
+                <w:rFonts w:ascii="Times New Roman" w:hAnsi="Times New Roman"/>
+                <w:b/>
+                <w:bCs/>
+              </w:rPr>
+              <w:t>Labores realizadas</w:t>
+            </w:r>
+          </w:p>
+        </w:tc>
+      </w:tr>
+      <w:tr>
+        <w:tc>
+          <w:tcPr>
+            <w:tcW w:w="1576" w:type="dxa"/>
+            <w:tcBorders>
+              <w:top w:val="single" w:sz="4" w:space="0" w:color="auto"/>
+              <w:left w:val="single" w:sz="4" w:space="0" w:color="auto"/>
+              <w:bottom w:val="single" w:sz="4" w:space="0" w:color="auto"/>
+              <w:right w:val="single" w:sz="4" w:space="0" w:color="auto"/>
+            </w:tcBorders>
+            <w:shd w:val="clear" w:color="auto" w:fill="EEECE1" w:themeFill="background2"/>
+            <w:vAlign w:val="center"/>
+          </w:tcPr>
+          <w:p>
+            <w:pPr>
+              <w:spacing w:line="276" w:lineRule="auto"/>
+              <w:rPr>
+                <w:rFonts w:ascii="Times New Roman" w:hAnsi="Times New Roman"/>
+              </w:rPr>
+            </w:pPr>
+            <w:r>
+              <w:rPr>
+                <w:rFonts w:ascii="Times New Roman" w:hAnsi="Times New Roman"/>
+              </w:rPr>
+              <w:t xml:space="preserve">Lunes </w:t>
+            </w:r>
+          </w:p>
+        </w:tc>
+        <w:tc>
+          <w:tcPr>
+            <w:tcW w:w="7922" w:type="dxa"/>
+            <w:tcBorders>
+              <w:top w:val="single" w:sz="4" w:space="0" w:color="auto"/>
+              <w:left w:val="single" w:sz="4" w:space="0" w:color="auto"/>
+            </w:tcBorders>
+          </w:tcPr>
+          <w:p>
+            <w:pPr>
+              <w:spacing w:line="276" w:lineRule="auto"/>
+              <w:rPr>
+                <w:rFonts w:asciiTheme="minorHAnsi" w:hAnsiTheme="minorHAnsi" w:cstheme="minorHAnsi"/>
+                <w:sz w:val="20"/>
+              </w:rPr>
+            </w:pPr>
+          </w:p>
+        </w:tc>
+      </w:tr>
+      <w:tr>
+        <w:tc>
+          <w:tcPr>
+            <w:tcW w:w="1576" w:type="dxa"/>
+            <w:tcBorders>
+              <w:top w:val="single" w:sz="4" w:space="0" w:color="auto"/>
+            </w:tcBorders>
+            <w:shd w:val="clear" w:color="auto" w:fill="EEECE1" w:themeFill="background2"/>
+            <w:vAlign w:val="center"/>
+          </w:tcPr>
+          <w:p>
+            <w:pPr>
+              <w:spacing w:line="276" w:lineRule="auto"/>
+              <w:rPr>
+                <w:rFonts w:ascii="Times New Roman" w:hAnsi="Times New Roman"/>
+              </w:rPr>
+            </w:pPr>
+            <w:r>
+              <w:rPr>
+                <w:rFonts w:ascii="Times New Roman" w:hAnsi="Times New Roman"/>
+              </w:rPr>
+              <w:t>Martes</w:t>
+            </w:r>
+          </w:p>
+        </w:tc>
+        <w:tc>
+          <w:tcPr>
+            <w:tcW w:w="7922" w:type="dxa"/>
+          </w:tcPr>
+          <w:p>
+            <w:pPr>
+              <w:spacing w:line="276" w:lineRule="auto"/>
+              <w:rPr>
+                <w:rFonts w:asciiTheme="minorHAnsi" w:hAnsiTheme="minorHAnsi" w:cstheme="minorHAnsi"/>
+                <w:sz w:val="20"/>
+              </w:rPr>
+            </w:pPr>
+          </w:p>
+        </w:tc>
+      </w:tr>
+      <w:tr>
+        <w:tc>
+          <w:tcPr>
+            <w:tcW w:w="1576" w:type="dxa"/>
+            <w:shd w:val="clear" w:color="auto" w:fill="EEECE1" w:themeFill="background2"/>
+            <w:vAlign w:val="center"/>
+          </w:tcPr>
+          <w:p>
+            <w:pPr>
+              <w:spacing w:line="276" w:lineRule="auto"/>
+              <w:rPr>
+                <w:rFonts w:ascii="Times New Roman" w:hAnsi="Times New Roman"/>
+              </w:rPr>
+            </w:pPr>
+            <w:r>
+              <w:rPr>
+                <w:rFonts w:ascii="Times New Roman" w:hAnsi="Times New Roman"/>
+              </w:rPr>
+              <w:t>Miércoles</w:t>
+            </w:r>
+          </w:p>
+        </w:tc>
+        <w:tc>
+          <w:tcPr>
+            <w:tcW w:w="7922" w:type="dxa"/>
+          </w:tcPr>
+          <w:p>
+            <w:pPr>
+              <w:spacing w:line="276" w:lineRule="auto"/>
+              <w:rPr>
+                <w:rFonts w:asciiTheme="minorHAnsi" w:hAnsiTheme="minorHAnsi" w:cstheme="minorHAnsi"/>
+                <w:sz w:val="20"/>
+              </w:rPr>
+            </w:pPr>
+          </w:p>
+        </w:tc>
+      </w:tr>
+      <w:tr>
+        <w:tc>
+          <w:tcPr>
+            <w:tcW w:w="1576" w:type="dxa"/>
+            <w:shd w:val="clear" w:color="auto" w:fill="EEECE1" w:themeFill="background2"/>
+            <w:vAlign w:val="center"/>
+          </w:tcPr>
+          <w:p>
+            <w:pPr>
+              <w:spacing w:line="276" w:lineRule="auto"/>
+              <w:rPr>
+                <w:rFonts w:ascii="Times New Roman" w:hAnsi="Times New Roman"/>
+              </w:rPr>
+            </w:pPr>
+            <w:r>
+              <w:rPr>
+                <w:rFonts w:ascii="Times New Roman" w:hAnsi="Times New Roman"/>
+              </w:rPr>
+              <w:t xml:space="preserve">Jueves </w:t>
+            </w:r>
+          </w:p>
+        </w:tc>
+        <w:tc>
+          <w:tcPr>
+            <w:tcW w:w="7922" w:type="dxa"/>
+          </w:tcPr>
+          <w:p>
+            <w:pPr>
+              <w:spacing w:line="276" w:lineRule="auto"/>
+              <w:rPr>
+                <w:rFonts w:asciiTheme="minorHAnsi" w:hAnsiTheme="minorHAnsi" w:cstheme="minorHAnsi"/>
+                <w:sz w:val="20"/>
+              </w:rPr>
+            </w:pPr>
+            <w:r>
+              <w:rPr>
+                <w:rFonts w:asciiTheme="minorHAnsi" w:hAnsiTheme="minorHAnsi" w:cstheme="minorHAnsi"/>
+                <w:sz w:val="20"/>
+              </w:rPr>
+              <w:t xml:space="preserve">.  </w:t>
+            </w:r>
+          </w:p>
+          <w:p>
+            <w:pPr>
+              <w:spacing w:line="276" w:lineRule="auto"/>
+              <w:rPr>
+                <w:rFonts w:asciiTheme="minorHAnsi" w:hAnsiTheme="minorHAnsi" w:cstheme="minorHAnsi"/>
+                <w:sz w:val="20"/>
+              </w:rPr>
+            </w:pPr>
+          </w:p>
+        </w:tc>
+      </w:tr>
+      <w:tr>
+        <w:tc>
+          <w:tcPr>
+            <w:tcW w:w="1576" w:type="dxa"/>
+            <w:shd w:val="clear" w:color="auto" w:fill="EEECE1" w:themeFill="background2"/>
+            <w:vAlign w:val="center"/>
+          </w:tcPr>
+          <w:p>
+            <w:pPr>
+              <w:spacing w:line="276" w:lineRule="auto"/>
+              <w:rPr>
+                <w:rFonts w:ascii="Times New Roman" w:hAnsi="Times New Roman"/>
+              </w:rPr>
+            </w:pPr>
+            <w:r>
+              <w:rPr>
+                <w:rFonts w:ascii="Times New Roman" w:hAnsi="Times New Roman"/>
+              </w:rPr>
+              <w:t xml:space="preserve">Viernes </w:t>
+            </w:r>
+          </w:p>
+        </w:tc>
+        <w:tc>
+          <w:tcPr>
+            <w:tcW w:w="7922" w:type="dxa"/>
+          </w:tcPr>
+          <w:p>
+            <w:pPr>
+              <w:spacing w:line="276" w:lineRule="auto"/>
+              <w:rPr>
+                <w:rFonts w:asciiTheme="minorHAnsi" w:hAnsiTheme="minorHAnsi" w:cstheme="minorHAnsi"/>
+                <w:sz w:val="20"/>
+              </w:rPr>
+            </w:pPr>
+          </w:p>
+        </w:tc>
+      </w:tr>
+    </w:tbl>
+    <w:p>
+      <w:pPr>
+        <w:spacing w:line="276" w:lineRule="auto"/>
+        <w:jc w:val="both"/>
+        <w:rPr>
+          <w:rFonts w:ascii="Times New Roman" w:hAnsi="Times New Roman"/>
+        </w:rPr>
+      </w:pPr>
+    </w:p>
+    <w:p>
+      <w:pPr>
+        <w:spacing w:line="276" w:lineRule="auto"/>
+        <w:jc w:val="both"/>
+        <w:rPr>
+          <w:rFonts w:ascii="Times New Roman" w:hAnsi="Times New Roman"/>
+        </w:rPr>
+      </w:pPr>
+    </w:p>
+    <w:p>
+      <w:pPr>
         <w:rPr>
           <w:rFonts w:ascii="Times New Roman" w:hAnsi="Times New Roman"/>
         </w:rPr>
@@ -3741,11 +5225,10 @@
       <w:pPr>
         <w:jc w:val="both"/>
         <w:rPr>
-          <w:rFonts w:ascii="Times New Roman" w:hAnsi="Times New Roman"/>
-          <w:lang w:val="es-MX"/>
-        </w:rPr>
-      </w:pPr>
-      <w:hyperlink r:id="rId15" w:history="1">
+          <w:rStyle w:val="Hipervnculo"/>
+        </w:rPr>
+      </w:pPr>
+      <w:hyperlink r:id="rId17" w:history="1">
         <w:r>
           <w:rPr>
             <w:rStyle w:val="Hipervnculo"/>
@@ -3781,8 +5264,114 @@
           <w:t xml:space="preserve"> - YouTube</w:t>
         </w:r>
       </w:hyperlink>
+    </w:p>
+    <w:p>
+      <w:pPr>
+        <w:jc w:val="both"/>
+        <w:rPr>
+          <w:rStyle w:val="Hipervnculo"/>
+        </w:rPr>
+      </w:pPr>
+    </w:p>
+    <w:p>
+      <w:pPr>
+        <w:jc w:val="both"/>
+        <w:rPr>
+          <w:rFonts w:ascii="Times New Roman" w:hAnsi="Times New Roman"/>
+          <w:lang w:val="es-MX"/>
+        </w:rPr>
+      </w:pPr>
+      <w:r>
+        <w:rPr>
+          <w:rFonts w:ascii="Times New Roman" w:hAnsi="Times New Roman"/>
+          <w:lang w:val="es-MX"/>
+        </w:rPr>
+        <w:t>06/11/2023</w:t>
+      </w:r>
+    </w:p>
+    <w:p>
+      <w:pPr>
+        <w:jc w:val="both"/>
+        <w:rPr>
+          <w:rFonts w:ascii="Times New Roman" w:hAnsi="Times New Roman"/>
+          <w:lang w:val="es-MX"/>
+        </w:rPr>
+      </w:pPr>
+      <w:hyperlink r:id="rId18" w:history="1">
+        <w:r>
+          <w:rPr>
+            <w:rStyle w:val="Hipervnculo"/>
+          </w:rPr>
+          <w:t>Curso Angular desde cero - YouTube</w:t>
+        </w:r>
+      </w:hyperlink>
       <w:bookmarkStart w:id="0" w:name="_GoBack"/>
       <w:bookmarkEnd w:id="0"/>
+    </w:p>
+    <w:p>
+      <w:pPr>
+        <w:overflowPunct/>
+        <w:autoSpaceDE/>
+        <w:autoSpaceDN/>
+        <w:adjustRightInd/>
+        <w:jc w:val="both"/>
+        <w:textAlignment w:val="auto"/>
+        <w:rPr>
+          <w:rFonts w:ascii="Times New Roman" w:hAnsi="Times New Roman"/>
+          <w:lang w:val="es-MX"/>
+        </w:rPr>
+      </w:pPr>
+    </w:p>
+    <w:p>
+      <w:pPr>
+        <w:rPr>
+          <w:rFonts w:ascii="Times New Roman" w:hAnsi="Times New Roman"/>
+          <w:lang w:val="es-MX"/>
+        </w:rPr>
+      </w:pPr>
+    </w:p>
+    <w:p>
+      <w:pPr>
+        <w:overflowPunct/>
+        <w:autoSpaceDE/>
+        <w:autoSpaceDN/>
+        <w:adjustRightInd/>
+        <w:jc w:val="both"/>
+        <w:textAlignment w:val="auto"/>
+        <w:rPr>
+          <w:rFonts w:ascii="Times New Roman" w:hAnsi="Times New Roman"/>
+          <w:lang w:val="es-MX"/>
+        </w:rPr>
+      </w:pPr>
+    </w:p>
+    <w:p>
+      <w:pPr>
+        <w:overflowPunct/>
+        <w:autoSpaceDE/>
+        <w:autoSpaceDN/>
+        <w:adjustRightInd/>
+        <w:jc w:val="both"/>
+        <w:textAlignment w:val="auto"/>
+        <w:rPr>
+          <w:rFonts w:ascii="Times New Roman" w:hAnsi="Times New Roman"/>
+          <w:lang w:val="es-MX"/>
+        </w:rPr>
+      </w:pPr>
+    </w:p>
+    <w:p>
+      <w:pPr>
+        <w:overflowPunct/>
+        <w:autoSpaceDE/>
+        <w:autoSpaceDN/>
+        <w:adjustRightInd/>
+        <w:ind w:firstLine="709"/>
+        <w:jc w:val="both"/>
+        <w:textAlignment w:val="auto"/>
+        <w:rPr>
+          <w:rFonts w:ascii="Times New Roman" w:hAnsi="Times New Roman"/>
+          <w:lang w:val="es-MX"/>
+        </w:rPr>
+      </w:pPr>
     </w:p>
     <w:p>
       <w:pPr>
@@ -4708,7 +6297,7 @@
           <w:bCs w:val="0"/>
         </w:rPr>
         <w:sectPr>
-          <w:footerReference w:type="default" r:id="rId16"/>
+          <w:footerReference w:type="default" r:id="rId19"/>
           <w:pgSz w:w="12242" w:h="15842" w:code="1"/>
           <w:pgMar w:top="851" w:right="1418" w:bottom="902" w:left="1418" w:header="720" w:footer="1134" w:gutter="0"/>
           <w:pgBorders w:display="firstPage" w:offsetFrom="page">
@@ -20410,9 +21999,9 @@
       </w:pPr>
     </w:p>
     <w:sectPr>
-      <w:headerReference w:type="default" r:id="rId17"/>
-      <w:footerReference w:type="default" r:id="rId18"/>
-      <w:footerReference w:type="first" r:id="rId19"/>
+      <w:headerReference w:type="default" r:id="rId20"/>
+      <w:footerReference w:type="default" r:id="rId21"/>
+      <w:footerReference w:type="first" r:id="rId22"/>
       <w:pgSz w:w="12242" w:h="15842" w:code="1"/>
       <w:pgMar w:top="851" w:right="1418" w:bottom="567" w:left="1418" w:header="720" w:footer="1134" w:gutter="0"/>
       <w:pgNumType w:start="2"/>
@@ -20501,7 +22090,7 @@
         <w:szCs w:val="24"/>
         <w:lang w:val="es-ES"/>
       </w:rPr>
-      <w:t>9</w:t>
+      <w:t>13</w:t>
     </w:r>
     <w:r>
       <w:rPr>
@@ -20546,7 +22135,7 @@
         <w:szCs w:val="24"/>
         <w:lang w:val="es-ES"/>
       </w:rPr>
-      <w:t>17</w:t>
+      <w:t>19</w:t>
     </w:r>
     <w:r>
       <w:rPr>
@@ -26406,6 +27995,12 @@
 </file>
 
 <file path=customXml/item2.xml><?xml version="1.0" encoding="utf-8"?>
+<p:properties xmlns:p="http://schemas.microsoft.com/office/2006/metadata/properties" xmlns:xsi="http://www.w3.org/2001/XMLSchema-instance" xmlns:pc="http://schemas.microsoft.com/office/infopath/2007/PartnerControls">
+  <documentManagement/>
+</p:properties>
+</file>
+
+<file path=customXml/item3.xml><?xml version="1.0" encoding="utf-8"?>
 <ct:contentTypeSchema xmlns:ct="http://schemas.microsoft.com/office/2006/metadata/contentType" xmlns:ma="http://schemas.microsoft.com/office/2006/metadata/properties/metaAttributes" ct:_="" ma:_="" ma:contentTypeName="Documento" ma:contentTypeID="0x0101006F73D4551535A248AFB1C6B0D7579C54" ma:contentTypeVersion="8" ma:contentTypeDescription="Crear nuevo documento." ma:contentTypeScope="" ma:versionID="fb5291177d9b691fae7920d7282750d6">
   <xsd:schema xmlns:xsd="http://www.w3.org/2001/XMLSchema" xmlns:xs="http://www.w3.org/2001/XMLSchema" xmlns:p="http://schemas.microsoft.com/office/2006/metadata/properties" xmlns:ns2="2b8929bd-5e05-4c04-9b95-9a3fdaa6cd8d" targetNamespace="http://schemas.microsoft.com/office/2006/metadata/properties" ma:root="true" ma:fieldsID="adfd483c2cc5cb5c196b8939f3fd5ce7" ns2:_="">
     <xsd:import namespace="2b8929bd-5e05-4c04-9b95-9a3fdaa6cd8d"/>
@@ -26575,12 +28170,6 @@
 </ct:contentTypeSchema>
 </file>
 
-<file path=customXml/item3.xml><?xml version="1.0" encoding="utf-8"?>
-<p:properties xmlns:p="http://schemas.microsoft.com/office/2006/metadata/properties" xmlns:xsi="http://www.w3.org/2001/XMLSchema-instance" xmlns:pc="http://schemas.microsoft.com/office/infopath/2007/PartnerControls">
-  <documentManagement/>
-</p:properties>
-</file>
-
 <file path=customXml/item4.xml><?xml version="1.0" encoding="utf-8"?>
 <b:Sources xmlns:b="http://schemas.openxmlformats.org/officeDocument/2006/bibliography" xmlns="http://schemas.openxmlformats.org/officeDocument/2006/bibliography" SelectedStyle="\APASixthEditionOfficeOnline.xsl" StyleName="APA" Version="6"/>
 </file>
@@ -26594,6 +28183,15 @@
 </file>
 
 <file path=customXml/itemProps2.xml><?xml version="1.0" encoding="utf-8"?>
+<ds:datastoreItem xmlns:ds="http://schemas.openxmlformats.org/officeDocument/2006/customXml" ds:itemID="{AE1CB6BD-4C75-40C4-80DA-42B399D085A9}">
+  <ds:schemaRefs>
+    <ds:schemaRef ds:uri="http://schemas.microsoft.com/office/2006/metadata/properties"/>
+    <ds:schemaRef ds:uri="http://schemas.microsoft.com/office/infopath/2007/PartnerControls"/>
+  </ds:schemaRefs>
+</ds:datastoreItem>
+</file>
+
+<file path=customXml/itemProps3.xml><?xml version="1.0" encoding="utf-8"?>
 <ds:datastoreItem xmlns:ds="http://schemas.openxmlformats.org/officeDocument/2006/customXml" ds:itemID="{A3B95AAE-9B13-46DC-BBDD-44319B2241C6}">
   <ds:schemaRefs>
     <ds:schemaRef ds:uri="http://schemas.microsoft.com/office/2006/metadata/contentType"/>
@@ -26611,17 +28209,8 @@
 </ds:datastoreItem>
 </file>
 
-<file path=customXml/itemProps3.xml><?xml version="1.0" encoding="utf-8"?>
-<ds:datastoreItem xmlns:ds="http://schemas.openxmlformats.org/officeDocument/2006/customXml" ds:itemID="{AE1CB6BD-4C75-40C4-80DA-42B399D085A9}">
-  <ds:schemaRefs>
-    <ds:schemaRef ds:uri="http://schemas.microsoft.com/office/2006/metadata/properties"/>
-    <ds:schemaRef ds:uri="http://schemas.microsoft.com/office/infopath/2007/PartnerControls"/>
-  </ds:schemaRefs>
-</ds:datastoreItem>
-</file>
-
 <file path=customXml/itemProps4.xml><?xml version="1.0" encoding="utf-8"?>
-<ds:datastoreItem xmlns:ds="http://schemas.openxmlformats.org/officeDocument/2006/customXml" ds:itemID="{480E1385-D1DA-417C-8679-440361B0958F}">
+<ds:datastoreItem xmlns:ds="http://schemas.openxmlformats.org/officeDocument/2006/customXml" ds:itemID="{01CCBF47-9517-4706-B4E2-CB48B0B96B25}">
   <ds:schemaRefs>
     <ds:schemaRef ds:uri="http://schemas.openxmlformats.org/officeDocument/2006/bibliography"/>
   </ds:schemaRefs>

</xml_diff>